<commit_message>
Player implemented, stutter back
</commit_message>
<xml_diff>
--- a/DesignDocuments/elements of rythm.docx
+++ b/DesignDocuments/elements of rythm.docx
@@ -22,7 +22,15 @@
     </w:p>
     <w:p>
       <w:r>
-        <w:t>continuous combo(continues through games)</w:t>
+        <w:t xml:space="preserve">continuous </w:t>
+      </w:r>
+      <w:proofErr w:type="gramStart"/>
+      <w:r>
+        <w:t>combo(</w:t>
+      </w:r>
+      <w:proofErr w:type="gramEnd"/>
+      <w:r>
+        <w:t>continues through games)</w:t>
       </w:r>
     </w:p>
     <w:p>
@@ -41,72 +49,88 @@
         <w:t xml:space="preserve"> </w:t>
       </w:r>
       <w:r>
-        <w:t>ele</w:t>
-      </w:r>
+        <w:t>element</w:t>
+      </w:r>
+      <w:r>
+        <w:t>.</w:t>
+      </w:r>
+    </w:p>
+    <w:p>
+      <w:r>
+        <w:t xml:space="preserve">boss enemies? (10X health, 15X points, 2X damage, rare spawn, </w:t>
+      </w:r>
+      <w:proofErr w:type="spellStart"/>
+      <w:r>
+        <w:t>unelemental</w:t>
+      </w:r>
+      <w:proofErr w:type="spellEnd"/>
+      <w:r>
+        <w:t>/physical)</w:t>
+      </w:r>
+    </w:p>
+    <w:p>
+      <w:r>
+        <w:t xml:space="preserve">lose health and combo on miss, lose combo on close? (combo </w:t>
+      </w:r>
+      <w:proofErr w:type="gramStart"/>
+      <w:r>
+        <w:t>get</w:t>
+      </w:r>
+      <w:proofErr w:type="gramEnd"/>
+      <w:r>
+        <w:t xml:space="preserve"> halved? Don’t gain combo?)</w:t>
+      </w:r>
+    </w:p>
+    <w:p>
+      <w:r>
+        <w:t>combos 50+ over shield</w:t>
+      </w:r>
+    </w:p>
+    <w:p>
+      <w:r>
+        <w:t>health regen on monster kills and combos (depending on difficulty) like 25% on kills, 10% on 25x combos (depending on difficulty 10x combo easy</w:t>
+      </w:r>
+      <w:r>
+        <w:t>,</w:t>
+      </w:r>
+      <w:r>
+        <w:t xml:space="preserve"> 5% health hard)</w:t>
+      </w:r>
+    </w:p>
+    <w:p>
+      <w:r>
+        <w:t>100 base player health</w:t>
+      </w:r>
+    </w:p>
+    <w:p>
+      <w:r>
+        <w:t>100 base monster health</w:t>
+      </w:r>
+    </w:p>
+    <w:p>
+      <w:r>
+        <w:t>Bosses 1000 health 2x damage 15x score received</w:t>
+      </w:r>
+    </w:p>
+    <w:p>
+      <w:r>
+        <w:t>Player damage based on combo 2x every set combo multiplier currently</w:t>
+      </w:r>
+    </w:p>
+    <w:p>
+      <w:r>
+        <w:t>Player damage modified by accuracy (perfect 1.5, good 1, bad 0.75, close 0.5, miss 0)</w:t>
+      </w:r>
+    </w:p>
+    <w:p>
+      <w:r>
+        <w:t>Monster damage like 5 or something, maybe 10 depending on difficulty</w:t>
+      </w:r>
+    </w:p>
+    <w:p/>
+    <w:p>
       <w:bookmarkStart w:id="0" w:name="_GoBack"/>
       <w:bookmarkEnd w:id="0"/>
-      <w:r>
-        <w:t>ment</w:t>
-      </w:r>
-      <w:r>
-        <w:t>.</w:t>
-      </w:r>
-    </w:p>
-    <w:p>
-      <w:r>
-        <w:t>boss enemies? (10X health, 15X points, 2X damage, rare spawn, unelemental/physical)</w:t>
-      </w:r>
-    </w:p>
-    <w:p>
-      <w:r>
-        <w:t>lose health and combo on miss, lose combo on close? (combo get halved? Don’t gain combo?)</w:t>
-      </w:r>
-    </w:p>
-    <w:p>
-      <w:r>
-        <w:t>combos 50+ over shield</w:t>
-      </w:r>
-    </w:p>
-    <w:p>
-      <w:r>
-        <w:t>health regen on monster kills and combos (depending on difficulty) like 25% on kills, 10% on 25x combos (depending on difficulty 10x combo easy</w:t>
-      </w:r>
-      <w:r>
-        <w:t>,</w:t>
-      </w:r>
-      <w:r>
-        <w:t xml:space="preserve"> 5% health hard)</w:t>
-      </w:r>
-    </w:p>
-    <w:p>
-      <w:r>
-        <w:t>100 base player health</w:t>
-      </w:r>
-    </w:p>
-    <w:p>
-      <w:r>
-        <w:t>100 base monster health</w:t>
-      </w:r>
-    </w:p>
-    <w:p>
-      <w:r>
-        <w:t>Bosses 1000 health 2x damage 15x score received</w:t>
-      </w:r>
-    </w:p>
-    <w:p>
-      <w:r>
-        <w:t>Player damage based on combo 2x every set combo multiplier currently</w:t>
-      </w:r>
-    </w:p>
-    <w:p>
-      <w:r>
-        <w:t>Player damage modified by accuracy (perfect 1.5, good 1, bad 0.75, close 0.5, miss 0)</w:t>
-      </w:r>
-    </w:p>
-    <w:p>
-      <w:r>
-        <w:t>Monster damage like 5 or something, maybe 10 depending on difficulty</w:t>
-      </w:r>
     </w:p>
     <w:p/>
     <w:sectPr>
@@ -520,6 +544,7 @@
   <w:style w:type="character" w:default="1" w:styleId="DefaultParagraphFont">
     <w:name w:val="Default Paragraph Font"/>
     <w:uiPriority w:val="1"/>
+    <w:semiHidden/>
     <w:unhideWhenUsed/>
   </w:style>
   <w:style w:type="table" w:default="1" w:styleId="TableNormal">

</xml_diff>